<commit_message>
Updated release notes for 2.35.0 with review feedback
</commit_message>
<xml_diff>
--- a/doc/release/HPC DME Release Notes 2.35.0.docx
+++ b/doc/release/HPC DME Release Notes 2.35.0.docx
@@ -2975,7 +2975,7 @@
                 <w:sz w:val="28"/>
                 <w:szCs w:val="28"/>
               </w:rPr>
-              <w:t>enable group administrators to track downloads requested from the archives in the</w:t>
+              <w:t xml:space="preserve">enable group administrators to track downloads requested from the archives </w:t>
             </w:r>
             <w:r>
               <w:rPr>
@@ -2983,7 +2983,15 @@
                 <w:sz w:val="28"/>
                 <w:szCs w:val="28"/>
               </w:rPr>
-              <w:t xml:space="preserve">ir </w:t>
+              <w:t>belonging to their</w:t>
+            </w:r>
+            <w:r>
+              <w:rPr>
+                <w:rFonts w:eastAsiaTheme="minorHAnsi"/>
+                <w:sz w:val="28"/>
+                <w:szCs w:val="28"/>
+              </w:rPr>
+              <w:t xml:space="preserve"> </w:t>
             </w:r>
             <w:r>
               <w:rPr>
@@ -3671,7 +3679,21 @@
                 <w:sz w:val="28"/>
                 <w:szCs w:val="28"/>
               </w:rPr>
-              <w:t xml:space="preserve"> stored even though the controller attribute that it depends on is not present. </w:t>
+              <w:t xml:space="preserve"> stored even </w:t>
+            </w:r>
+            <w:r>
+              <w:rPr>
+                <w:sz w:val="28"/>
+                <w:szCs w:val="28"/>
+              </w:rPr>
+              <w:t>when</w:t>
+            </w:r>
+            <w:r>
+              <w:rPr>
+                <w:sz w:val="28"/>
+                <w:szCs w:val="28"/>
+              </w:rPr>
+              <w:t xml:space="preserve"> the controller attribute that it depends on is not present. </w:t>
             </w:r>
           </w:p>
           <w:p>

</xml_diff>